<commit_message>
Deuxième commit : modification du fichier AideGit.docx
</commit_message>
<xml_diff>
--- a/AideGit.docx
+++ b/AideGit.docx
@@ -95,7 +95,6 @@
           <w:lang w:eastAsia="fr-CA"/>
         </w:rPr>
       </w:pPr>
-      <w:bookmarkStart w:id="0" w:name="_GoBack"/>
       <w:r>
         <w:rPr>
           <w:rFonts w:ascii="Times New Roman" w:eastAsia="Times New Roman" w:hAnsi="Times New Roman" w:cs="Times New Roman"/>
@@ -106,7 +105,71 @@
           <w:szCs w:val="36"/>
           <w:lang w:eastAsia="fr-CA"/>
         </w:rPr>
-        <w:t>J’ajoure la deuxième ligne</w:t>
+        <w:t>J’ajout</w:t>
+      </w:r>
+      <w:r>
+        <w:rPr>
+          <w:rFonts w:ascii="Times New Roman" w:eastAsia="Times New Roman" w:hAnsi="Times New Roman" w:cs="Times New Roman"/>
+          <w:b/>
+          <w:bCs/>
+          <w:color w:val="00B050"/>
+          <w:sz w:val="36"/>
+          <w:szCs w:val="36"/>
+          <w:lang w:eastAsia="fr-CA"/>
+        </w:rPr>
+        <w:t>e la deuxième ligne</w:t>
+      </w:r>
+    </w:p>
+    <w:p>
+      <w:pPr>
+        <w:spacing w:before="100" w:beforeAutospacing="1" w:after="100" w:afterAutospacing="1" w:line="240" w:lineRule="auto"/>
+        <w:outlineLvl w:val="1"/>
+        <w:rPr>
+          <w:rFonts w:ascii="Times New Roman" w:eastAsia="Times New Roman" w:hAnsi="Times New Roman" w:cs="Times New Roman"/>
+          <w:b/>
+          <w:bCs/>
+          <w:color w:val="F4B083" w:themeColor="accent2" w:themeTint="99"/>
+          <w:sz w:val="36"/>
+          <w:szCs w:val="36"/>
+          <w:lang w:eastAsia="fr-CA"/>
+        </w:rPr>
+      </w:pPr>
+      <w:bookmarkStart w:id="0" w:name="_GoBack"/>
+      <w:r>
+        <w:rPr>
+          <w:rFonts w:ascii="Times New Roman" w:eastAsia="Times New Roman" w:hAnsi="Times New Roman" w:cs="Times New Roman"/>
+          <w:b/>
+          <w:bCs/>
+          <w:color w:val="F4B083" w:themeColor="accent2" w:themeTint="99"/>
+          <w:sz w:val="36"/>
+          <w:szCs w:val="36"/>
+          <w:lang w:eastAsia="fr-CA"/>
+        </w:rPr>
+        <w:t xml:space="preserve">J’ajoute la </w:t>
+      </w:r>
+      <w:r>
+        <w:rPr>
+          <w:rFonts w:ascii="Times New Roman" w:eastAsia="Times New Roman" w:hAnsi="Times New Roman" w:cs="Times New Roman"/>
+          <w:b/>
+          <w:bCs/>
+          <w:color w:val="F4B083" w:themeColor="accent2" w:themeTint="99"/>
+          <w:sz w:val="36"/>
+          <w:szCs w:val="36"/>
+          <w:lang w:eastAsia="fr-CA"/>
+        </w:rPr>
+        <w:t>trois</w:t>
+      </w:r>
+      <w:r>
+        <w:rPr>
+          <w:rFonts w:ascii="Times New Roman" w:eastAsia="Times New Roman" w:hAnsi="Times New Roman" w:cs="Times New Roman"/>
+          <w:b/>
+          <w:bCs/>
+          <w:color w:val="F4B083" w:themeColor="accent2" w:themeTint="99"/>
+          <w:sz w:val="36"/>
+          <w:szCs w:val="36"/>
+          <w:lang w:eastAsia="fr-CA"/>
+        </w:rPr>
+        <w:t>ième ligne</w:t>
       </w:r>
     </w:p>
     <w:bookmarkEnd w:id="0"/>
@@ -487,6 +550,7 @@
           <w:szCs w:val="24"/>
           <w:lang w:eastAsia="fr-CA"/>
         </w:rPr>
+        <w:lastRenderedPageBreak/>
         <w:t>ajouter les fichiers qu'on veut valider (ou enregistrer),</w:t>
       </w:r>
     </w:p>
@@ -535,7 +599,6 @@
           <w:szCs w:val="24"/>
           <w:lang w:eastAsia="fr-CA"/>
         </w:rPr>
-        <w:lastRenderedPageBreak/>
         <w:t>recommencer.</w:t>
       </w:r>
     </w:p>
@@ -1146,6 +1209,7 @@
         <w:pStyle w:val="Titre2"/>
       </w:pPr>
       <w:r>
+        <w:lastRenderedPageBreak/>
         <w:t>Branchement</w:t>
       </w:r>
     </w:p>
@@ -1154,7 +1218,6 @@
         <w:pStyle w:val="NormalWeb"/>
       </w:pPr>
       <w:r>
-        <w:lastRenderedPageBreak/>
         <w:t>Pour créer une nouvelle branche :</w:t>
       </w:r>
     </w:p>
@@ -1524,6 +1587,7 @@
           <w:szCs w:val="24"/>
           <w:lang w:eastAsia="fr-CA"/>
         </w:rPr>
+        <w:lastRenderedPageBreak/>
         <w:t>Note : cet article fait partie d'une série sur git que j'ai nommé mon </w:t>
       </w:r>
       <w:hyperlink r:id="rId10" w:tooltip="Aide-mémoire git" w:history="1">
@@ -1571,7 +1635,6 @@
           <w:szCs w:val="36"/>
           <w:lang w:eastAsia="fr-CA"/>
         </w:rPr>
-        <w:lastRenderedPageBreak/>
         <w:t>Situation particulière :</w:t>
       </w:r>
     </w:p>
@@ -8816,6 +8879,7 @@
           <w:szCs w:val="24"/>
           <w:lang w:eastAsia="fr-CA"/>
         </w:rPr>
+        <w:lastRenderedPageBreak/>
         <w:t>Fusionne la branche courante avec la branche nommée "</w:t>
       </w:r>
       <w:proofErr w:type="spellStart"/>
@@ -8836,17 +8900,7 @@
           <w:szCs w:val="24"/>
           <w:lang w:eastAsia="fr-CA"/>
         </w:rPr>
-        <w:t xml:space="preserve">". Il se peut qu'il y ait des conflits et que Git ne soit pas capable de les résoudre tout seul. Les conflits apparaissent lors de changements divergents au même endroit dans un fichier. Si il y a des conflits, Git laissera un marquage directement dans le fichier, contenant le code de la </w:t>
-      </w:r>
-      <w:r>
-        <w:rPr>
-          <w:rFonts w:ascii="Times New Roman" w:eastAsia="Times New Roman" w:hAnsi="Times New Roman" w:cs="Times New Roman"/>
-          <w:sz w:val="24"/>
-          <w:szCs w:val="24"/>
-          <w:lang w:eastAsia="fr-CA"/>
-        </w:rPr>
-        <w:lastRenderedPageBreak/>
-        <w:t xml:space="preserve">branche courante, et celui de la branche que vous voulez fusionner. Vous devrez alors corriger le problème manuellement. Une fois corrigé, vous devez </w:t>
+        <w:t xml:space="preserve">". Il se peut qu'il y ait des conflits et que Git ne soit pas capable de les résoudre tout seul. Les conflits apparaissent lors de changements divergents au même endroit dans un fichier. Si il y a des conflits, Git laissera un marquage directement dans le fichier, contenant le code de la branche courante, et celui de la branche que vous voulez fusionner. Vous devrez alors corriger le problème manuellement. Une fois corrigé, vous devez </w:t>
       </w:r>
       <w:proofErr w:type="spellStart"/>
       <w:r>
@@ -10465,6 +10519,7 @@
           <w:szCs w:val="24"/>
           <w:lang w:eastAsia="fr-CA"/>
         </w:rPr>
+        <w:lastRenderedPageBreak/>
         <w:t>(en)</w:t>
       </w:r>
       <w:r>
@@ -10642,7 +10697,6 @@
           <w:szCs w:val="16"/>
           <w:lang w:eastAsia="fr-CA"/>
         </w:rPr>
-        <w:lastRenderedPageBreak/>
         <w:t>Haut du formulaire</w:t>
       </w:r>
     </w:p>

</xml_diff>